<commit_message>
Last shit is fucked
</commit_message>
<xml_diff>
--- a/report.docx
+++ b/report.docx
@@ -45,7 +45,58 @@
         <w:t>T</w:t>
       </w:r>
       <w:r>
-        <w:t>o run this program in your computer, you need to first change the absolute path in program2.c to the path of your file. It is very strange that I cannot use relative path in my program.</w:t>
+        <w:t xml:space="preserve">o run this program in your computer, you need to first change the absolute path in program2.c </w:t>
+      </w:r>
+      <w:r>
+        <w:t xml:space="preserve">and </w:t>
+      </w:r>
+      <w:proofErr w:type="spellStart"/>
+      <w:r>
+        <w:t>my_fork.c</w:t>
+      </w:r>
+      <w:proofErr w:type="spellEnd"/>
+      <w:r>
+        <w:t xml:space="preserve"> </w:t>
+      </w:r>
+      <w:r>
+        <w:t>to the path of your file. It is very strange that I cannot use relative path in my program.</w:t>
+      </w:r>
+    </w:p>
+    <w:p>
+      <w:pPr>
+        <w:pStyle w:val="a0"/>
+        <w:numPr>
+          <w:ilvl w:val="0"/>
+          <w:numId w:val="2"/>
+        </w:numPr>
+      </w:pPr>
+      <w:r>
+        <w:t>In my program</w:t>
+      </w:r>
+      <w:r>
+        <w:t xml:space="preserve"> </w:t>
+      </w:r>
+      <w:proofErr w:type="spellStart"/>
+      <w:r>
+        <w:t>do_</w:t>
+      </w:r>
+      <w:proofErr w:type="gramStart"/>
+      <w:r>
+        <w:t>wait</w:t>
+      </w:r>
+      <w:proofErr w:type="spellEnd"/>
+      <w:r>
+        <w:t>(</w:t>
+      </w:r>
+      <w:proofErr w:type="gramEnd"/>
+      <w:r>
+        <w:t>) always</w:t>
+      </w:r>
+      <w:r>
+        <w:t xml:space="preserve"> returns</w:t>
+      </w:r>
+      <w:r>
+        <w:t xml:space="preserve"> me the exit code (sometimes larger than 100) instead of the signal. I wrote a function to convert it to signal, but I think it is caused by different environment. If the OS is somewhat different from mine, there might be some error. However, I can assure that the code runs on my computer fine, and the screenshots are attached to the end.</w:t>
       </w:r>
     </w:p>
     <w:p>
@@ -63,7 +114,15 @@
         <w:pStyle w:val="FirstParagraph"/>
       </w:pPr>
       <w:r>
-        <w:t>The project is divided into three parts. In part1, we are required to write a program(program1.c) to complete the tasks in part1.</w:t>
+        <w:t xml:space="preserve">The project is divided into three parts. In part1, we are required to write a </w:t>
+      </w:r>
+      <w:proofErr w:type="gramStart"/>
+      <w:r>
+        <w:t>program(</w:t>
+      </w:r>
+      <w:proofErr w:type="gramEnd"/>
+      <w:r>
+        <w:t>program1.c) to complete the tasks in part1.</w:t>
       </w:r>
     </w:p>
     <w:p>
@@ -71,7 +130,15 @@
         <w:pStyle w:val="a0"/>
       </w:pPr>
       <w:r>
-        <w:t>The tasks in part1 includes: 1. Fork a child process to execute test programs (15 of them) 2. Use wait() to let the parent process receives the SIGCHLD signal 3. Print out the termination information of child process (normal or abnormal)</w:t>
+        <w:t xml:space="preserve">The tasks in part1 includes: 1. Fork a child process to execute test programs (15 of them) 2. Use </w:t>
+      </w:r>
+      <w:proofErr w:type="gramStart"/>
+      <w:r>
+        <w:t>wait(</w:t>
+      </w:r>
+      <w:proofErr w:type="gramEnd"/>
+      <w:r>
+        <w:t>) to let the parent process receives the SIGCHLD signal 3. Print out the termination information of child process (normal or abnormal)</w:t>
       </w:r>
     </w:p>
     <w:p>
@@ -90,20 +157,30 @@
         <w:t xml:space="preserve"> function 2. Fork a process to execute </w:t>
       </w:r>
       <w:proofErr w:type="spellStart"/>
+      <w:proofErr w:type="gramStart"/>
       <w:r>
         <w:t>test.o</w:t>
       </w:r>
       <w:proofErr w:type="spellEnd"/>
+      <w:proofErr w:type="gramEnd"/>
       <w:r>
         <w:t xml:space="preserve"> 3. Use </w:t>
       </w:r>
       <w:proofErr w:type="spellStart"/>
       <w:r>
-        <w:t>do_wait</w:t>
-      </w:r>
-      <w:proofErr w:type="spellEnd"/>
-      <w:r>
-        <w:t xml:space="preserve">() to let the parent process wait for the child process 4. Print out </w:t>
+        <w:t>do_</w:t>
+      </w:r>
+      <w:proofErr w:type="gramStart"/>
+      <w:r>
+        <w:t>wait</w:t>
+      </w:r>
+      <w:proofErr w:type="spellEnd"/>
+      <w:r>
+        <w:t>(</w:t>
+      </w:r>
+      <w:proofErr w:type="gramEnd"/>
+      <w:r>
+        <w:t xml:space="preserve">) to let the parent process wait for the child process 4. Print out </w:t>
       </w:r>
       <w:proofErr w:type="spellStart"/>
       <w:r>
@@ -116,13 +193,31 @@
     </w:p>
     <w:p>
       <w:pPr>
+        <w:pStyle w:val="a0"/>
+      </w:pPr>
+      <w:r>
+        <w:t xml:space="preserve">The tasks in bonus includes: 1. Execute the programs in arguments, as well as handle multiple input files 2. Extend new process with the former argument as parent to run each input files 3. Print out process tree and other relevant </w:t>
+      </w:r>
+      <w:r>
+        <w:t>information</w:t>
+      </w:r>
+      <w:bookmarkStart w:id="1" w:name="_GoBack"/>
+      <w:bookmarkEnd w:id="1"/>
+    </w:p>
+    <w:p>
+      <w:pPr>
+        <w:pStyle w:val="a0"/>
+      </w:pPr>
+    </w:p>
+    <w:p>
+      <w:pPr>
         <w:pStyle w:val="2"/>
       </w:pPr>
-      <w:bookmarkStart w:id="1" w:name="part2-overall-project-structure"/>
+      <w:bookmarkStart w:id="2" w:name="part2-overall-project-structure"/>
       <w:r>
         <w:t>Part2: Overall Project Structure</w:t>
       </w:r>
-      <w:bookmarkEnd w:id="1"/>
+      <w:bookmarkEnd w:id="2"/>
     </w:p>
     <w:tbl>
       <w:tblPr>
@@ -299,21 +394,21 @@
       <w:pPr>
         <w:pStyle w:val="2"/>
       </w:pPr>
-      <w:bookmarkStart w:id="2" w:name="part3-function-explanation"/>
+      <w:bookmarkStart w:id="3" w:name="part3-function-explanation"/>
       <w:r>
         <w:t>Part3: Function Explanation</w:t>
       </w:r>
-      <w:bookmarkEnd w:id="2"/>
+      <w:bookmarkEnd w:id="3"/>
     </w:p>
     <w:p>
       <w:pPr>
         <w:pStyle w:val="4"/>
       </w:pPr>
-      <w:bookmarkStart w:id="3" w:name="program1"/>
+      <w:bookmarkStart w:id="4" w:name="program1"/>
       <w:r>
         <w:t>Program1:</w:t>
       </w:r>
-      <w:bookmarkEnd w:id="3"/>
+      <w:bookmarkEnd w:id="4"/>
     </w:p>
     <w:p>
       <w:pPr>
@@ -359,6 +454,7 @@
         <w:br/>
       </w:r>
       <w:proofErr w:type="spellStart"/>
+      <w:proofErr w:type="gramStart"/>
       <w:r>
         <w:rPr>
           <w:rStyle w:val="NormalTok"/>
@@ -372,6 +468,7 @@
         </w:rPr>
         <w:t>(</w:t>
       </w:r>
+      <w:proofErr w:type="gramEnd"/>
       <w:r>
         <w:rPr>
           <w:rStyle w:val="StringTok"/>
@@ -436,6 +533,7 @@
         <w:br/>
       </w:r>
       <w:proofErr w:type="spellStart"/>
+      <w:proofErr w:type="gramStart"/>
       <w:r>
         <w:rPr>
           <w:rStyle w:val="NormalTok"/>
@@ -447,7 +545,14 @@
         <w:rPr>
           <w:rStyle w:val="NormalTok"/>
         </w:rPr>
-        <w:t>(-</w:t>
+        <w:t>(</w:t>
+      </w:r>
+      <w:proofErr w:type="gramEnd"/>
+      <w:r>
+        <w:rPr>
+          <w:rStyle w:val="NormalTok"/>
+        </w:rPr>
+        <w:t>-</w:t>
       </w:r>
       <w:r>
         <w:rPr>
@@ -2288,11 +2393,11 @@
       <w:pPr>
         <w:pStyle w:val="4"/>
       </w:pPr>
-      <w:bookmarkStart w:id="4" w:name="program2"/>
+      <w:bookmarkStart w:id="5" w:name="program2"/>
       <w:r>
         <w:t>Program2</w:t>
       </w:r>
-      <w:bookmarkEnd w:id="4"/>
+      <w:bookmarkEnd w:id="5"/>
     </w:p>
     <w:p>
       <w:pPr>
@@ -4738,6 +4843,9 @@
     <w:p>
       <w:pPr>
         <w:pStyle w:val="a8"/>
+        <w:rPr>
+          <w:rStyle w:val="NormalTok"/>
+        </w:rPr>
       </w:pPr>
       <w:r>
         <w:rPr>
@@ -5292,13 +5400,938 @@
     </w:p>
     <w:p>
       <w:pPr>
+        <w:pStyle w:val="a0"/>
+      </w:pPr>
+    </w:p>
+    <w:p>
+      <w:pPr>
+        <w:pStyle w:val="4"/>
+      </w:pPr>
+      <w:bookmarkStart w:id="6" w:name="bonus"/>
+      <w:r>
+        <w:t>Bonus</w:t>
+      </w:r>
+      <w:bookmarkEnd w:id="6"/>
+    </w:p>
+    <w:p>
+      <w:pPr>
+        <w:pStyle w:val="SourceCode"/>
+      </w:pPr>
+      <w:r>
+        <w:rPr>
+          <w:rStyle w:val="KeywordTok"/>
+        </w:rPr>
+        <w:t>struct</w:t>
+      </w:r>
+      <w:r>
+        <w:rPr>
+          <w:rStyle w:val="NormalTok"/>
+        </w:rPr>
+        <w:t xml:space="preserve"> Node {</w:t>
+      </w:r>
+      <w:r>
+        <w:br/>
+      </w:r>
+      <w:r>
+        <w:rPr>
+          <w:rStyle w:val="NormalTok"/>
+        </w:rPr>
+        <w:t xml:space="preserve">    </w:t>
+      </w:r>
+      <w:r>
+        <w:rPr>
+          <w:rStyle w:val="DataTypeTok"/>
+        </w:rPr>
+        <w:t>int</w:t>
+      </w:r>
+      <w:r>
+        <w:rPr>
+          <w:rStyle w:val="NormalTok"/>
+        </w:rPr>
+        <w:t xml:space="preserve"> index;</w:t>
+      </w:r>
+      <w:r>
+        <w:br/>
+      </w:r>
+      <w:r>
+        <w:rPr>
+          <w:rStyle w:val="NormalTok"/>
+        </w:rPr>
+        <w:lastRenderedPageBreak/>
+        <w:t xml:space="preserve">    </w:t>
+      </w:r>
+      <w:r>
+        <w:rPr>
+          <w:rStyle w:val="DataTypeTok"/>
+        </w:rPr>
+        <w:t>char</w:t>
+      </w:r>
+      <w:r>
+        <w:rPr>
+          <w:rStyle w:val="NormalTok"/>
+        </w:rPr>
+        <w:t xml:space="preserve"> </w:t>
+      </w:r>
+      <w:proofErr w:type="gramStart"/>
+      <w:r>
+        <w:rPr>
+          <w:rStyle w:val="NormalTok"/>
+        </w:rPr>
+        <w:t>filename[</w:t>
+      </w:r>
+      <w:proofErr w:type="gramEnd"/>
+      <w:r>
+        <w:rPr>
+          <w:rStyle w:val="DecValTok"/>
+        </w:rPr>
+        <w:t>200</w:t>
+      </w:r>
+      <w:r>
+        <w:rPr>
+          <w:rStyle w:val="NormalTok"/>
+        </w:rPr>
+        <w:t>];</w:t>
+      </w:r>
+      <w:r>
+        <w:br/>
+      </w:r>
+      <w:r>
+        <w:rPr>
+          <w:rStyle w:val="NormalTok"/>
+        </w:rPr>
+        <w:t xml:space="preserve">    </w:t>
+      </w:r>
+      <w:proofErr w:type="spellStart"/>
+      <w:r>
+        <w:rPr>
+          <w:rStyle w:val="NormalTok"/>
+        </w:rPr>
+        <w:t>pid_t</w:t>
+      </w:r>
+      <w:proofErr w:type="spellEnd"/>
+      <w:r>
+        <w:rPr>
+          <w:rStyle w:val="NormalTok"/>
+        </w:rPr>
+        <w:t xml:space="preserve"> </w:t>
+      </w:r>
+      <w:proofErr w:type="spellStart"/>
+      <w:r>
+        <w:rPr>
+          <w:rStyle w:val="NormalTok"/>
+        </w:rPr>
+        <w:t>my_pid</w:t>
+      </w:r>
+      <w:proofErr w:type="spellEnd"/>
+      <w:r>
+        <w:rPr>
+          <w:rStyle w:val="NormalTok"/>
+        </w:rPr>
+        <w:t>;</w:t>
+      </w:r>
+      <w:r>
+        <w:br/>
+      </w:r>
+      <w:r>
+        <w:rPr>
+          <w:rStyle w:val="NormalTok"/>
+        </w:rPr>
+        <w:t xml:space="preserve">    </w:t>
+      </w:r>
+      <w:proofErr w:type="spellStart"/>
+      <w:r>
+        <w:rPr>
+          <w:rStyle w:val="NormalTok"/>
+        </w:rPr>
+        <w:t>pid_t</w:t>
+      </w:r>
+      <w:proofErr w:type="spellEnd"/>
+      <w:r>
+        <w:rPr>
+          <w:rStyle w:val="NormalTok"/>
+        </w:rPr>
+        <w:t xml:space="preserve"> </w:t>
+      </w:r>
+      <w:proofErr w:type="spellStart"/>
+      <w:r>
+        <w:rPr>
+          <w:rStyle w:val="NormalTok"/>
+        </w:rPr>
+        <w:t>child_pid</w:t>
+      </w:r>
+      <w:proofErr w:type="spellEnd"/>
+      <w:r>
+        <w:rPr>
+          <w:rStyle w:val="NormalTok"/>
+        </w:rPr>
+        <w:t>;</w:t>
+      </w:r>
+      <w:r>
+        <w:br/>
+      </w:r>
+      <w:r>
+        <w:rPr>
+          <w:rStyle w:val="NormalTok"/>
+        </w:rPr>
+        <w:t xml:space="preserve">    </w:t>
+      </w:r>
+      <w:r>
+        <w:rPr>
+          <w:rStyle w:val="KeywordTok"/>
+        </w:rPr>
+        <w:t>struct</w:t>
+      </w:r>
+      <w:r>
+        <w:rPr>
+          <w:rStyle w:val="NormalTok"/>
+        </w:rPr>
+        <w:t xml:space="preserve"> Node *</w:t>
+      </w:r>
+      <w:proofErr w:type="spellStart"/>
+      <w:r>
+        <w:rPr>
+          <w:rStyle w:val="NormalTok"/>
+        </w:rPr>
+        <w:t>nxt_node</w:t>
+      </w:r>
+      <w:proofErr w:type="spellEnd"/>
+      <w:r>
+        <w:rPr>
+          <w:rStyle w:val="NormalTok"/>
+        </w:rPr>
+        <w:t>;</w:t>
+      </w:r>
+      <w:r>
+        <w:br/>
+      </w:r>
+      <w:r>
+        <w:rPr>
+          <w:rStyle w:val="NormalTok"/>
+        </w:rPr>
+        <w:t>};</w:t>
+      </w:r>
+    </w:p>
+    <w:p>
+      <w:pPr>
+        <w:pStyle w:val="FirstParagraph"/>
+      </w:pPr>
+      <w:r>
+        <w:t>A node which includes info about the binary file to be run</w:t>
+      </w:r>
+    </w:p>
+    <w:p>
+      <w:pPr>
+        <w:pStyle w:val="SourceCode"/>
+      </w:pPr>
+      <w:r>
+        <w:rPr>
+          <w:rStyle w:val="KeywordTok"/>
+        </w:rPr>
+        <w:t>struct</w:t>
+      </w:r>
+      <w:r>
+        <w:rPr>
+          <w:rStyle w:val="NormalTok"/>
+        </w:rPr>
+        <w:t xml:space="preserve"> </w:t>
+      </w:r>
+      <w:proofErr w:type="spellStart"/>
+      <w:r>
+        <w:rPr>
+          <w:rStyle w:val="NormalTok"/>
+        </w:rPr>
+        <w:t>StatusNode</w:t>
+      </w:r>
+      <w:proofErr w:type="spellEnd"/>
+      <w:r>
+        <w:rPr>
+          <w:rStyle w:val="NormalTok"/>
+        </w:rPr>
+        <w:t xml:space="preserve"> {</w:t>
+      </w:r>
+      <w:r>
+        <w:br/>
+      </w:r>
+      <w:r>
+        <w:rPr>
+          <w:rStyle w:val="NormalTok"/>
+        </w:rPr>
+        <w:t xml:space="preserve">    </w:t>
+      </w:r>
+      <w:r>
+        <w:rPr>
+          <w:rStyle w:val="DataTypeTok"/>
+        </w:rPr>
+        <w:t>int</w:t>
+      </w:r>
+      <w:r>
+        <w:rPr>
+          <w:rStyle w:val="NormalTok"/>
+        </w:rPr>
+        <w:t xml:space="preserve"> code;</w:t>
+      </w:r>
+      <w:r>
+        <w:br/>
+      </w:r>
+      <w:r>
+        <w:rPr>
+          <w:rStyle w:val="NormalTok"/>
+        </w:rPr>
+        <w:t xml:space="preserve">    </w:t>
+      </w:r>
+      <w:r>
+        <w:rPr>
+          <w:rStyle w:val="KeywordTok"/>
+        </w:rPr>
+        <w:t>struct</w:t>
+      </w:r>
+      <w:r>
+        <w:rPr>
+          <w:rStyle w:val="NormalTok"/>
+        </w:rPr>
+        <w:t xml:space="preserve"> </w:t>
+      </w:r>
+      <w:proofErr w:type="spellStart"/>
+      <w:r>
+        <w:rPr>
+          <w:rStyle w:val="NormalTok"/>
+        </w:rPr>
+        <w:t>StatusNode</w:t>
+      </w:r>
+      <w:proofErr w:type="spellEnd"/>
+      <w:r>
+        <w:rPr>
+          <w:rStyle w:val="NormalTok"/>
+        </w:rPr>
+        <w:t xml:space="preserve"> *</w:t>
+      </w:r>
+      <w:proofErr w:type="spellStart"/>
+      <w:r>
+        <w:rPr>
+          <w:rStyle w:val="NormalTok"/>
+        </w:rPr>
+        <w:t>nxt_StatusNode</w:t>
+      </w:r>
+      <w:proofErr w:type="spellEnd"/>
+      <w:r>
+        <w:rPr>
+          <w:rStyle w:val="NormalTok"/>
+        </w:rPr>
+        <w:t>;</w:t>
+      </w:r>
+      <w:r>
+        <w:br/>
+      </w:r>
+      <w:r>
+        <w:rPr>
+          <w:rStyle w:val="NormalTok"/>
+        </w:rPr>
+        <w:t>};</w:t>
+      </w:r>
+    </w:p>
+    <w:p>
+      <w:pPr>
+        <w:pStyle w:val="FirstParagraph"/>
+      </w:pPr>
+      <w:r>
+        <w:t>A linked list storing status info about each binary file</w:t>
+      </w:r>
+    </w:p>
+    <w:p>
+      <w:pPr>
+        <w:pStyle w:val="SourceCode"/>
+      </w:pPr>
+      <w:r>
+        <w:rPr>
+          <w:rStyle w:val="DataTypeTok"/>
+        </w:rPr>
+        <w:t>void</w:t>
+      </w:r>
+      <w:r>
+        <w:rPr>
+          <w:rStyle w:val="NormalTok"/>
+        </w:rPr>
+        <w:t xml:space="preserve"> </w:t>
+      </w:r>
+      <w:proofErr w:type="spellStart"/>
+      <w:r>
+        <w:rPr>
+          <w:rStyle w:val="NormalTok"/>
+        </w:rPr>
+        <w:t>execute_</w:t>
+      </w:r>
+      <w:proofErr w:type="gramStart"/>
+      <w:r>
+        <w:rPr>
+          <w:rStyle w:val="NormalTok"/>
+        </w:rPr>
+        <w:t>file</w:t>
+      </w:r>
+      <w:proofErr w:type="spellEnd"/>
+      <w:r>
+        <w:rPr>
+          <w:rStyle w:val="NormalTok"/>
+        </w:rPr>
+        <w:t>(</w:t>
+      </w:r>
+      <w:proofErr w:type="gramEnd"/>
+      <w:r>
+        <w:rPr>
+          <w:rStyle w:val="KeywordTok"/>
+        </w:rPr>
+        <w:t>struct</w:t>
+      </w:r>
+      <w:r>
+        <w:rPr>
+          <w:rStyle w:val="NormalTok"/>
+        </w:rPr>
+        <w:t xml:space="preserve"> Node *node);</w:t>
+      </w:r>
+    </w:p>
+    <w:p>
+      <w:pPr>
+        <w:pStyle w:val="FirstParagraph"/>
+      </w:pPr>
+      <w:r>
+        <w:t>Execute binary file with a Node as a parameter</w:t>
+      </w:r>
+    </w:p>
+    <w:p>
+      <w:pPr>
+        <w:pStyle w:val="SourceCode"/>
+      </w:pPr>
+      <w:r>
+        <w:rPr>
+          <w:rStyle w:val="DataTypeTok"/>
+        </w:rPr>
+        <w:t>void</w:t>
+      </w:r>
+      <w:r>
+        <w:rPr>
+          <w:rStyle w:val="NormalTok"/>
+        </w:rPr>
+        <w:t xml:space="preserve"> </w:t>
+      </w:r>
+      <w:proofErr w:type="spellStart"/>
+      <w:r>
+        <w:rPr>
+          <w:rStyle w:val="NormalTok"/>
+        </w:rPr>
+        <w:t>fork_</w:t>
+      </w:r>
+      <w:proofErr w:type="gramStart"/>
+      <w:r>
+        <w:rPr>
+          <w:rStyle w:val="NormalTok"/>
+        </w:rPr>
+        <w:t>node</w:t>
+      </w:r>
+      <w:proofErr w:type="spellEnd"/>
+      <w:r>
+        <w:rPr>
+          <w:rStyle w:val="NormalTok"/>
+        </w:rPr>
+        <w:t>(</w:t>
+      </w:r>
+      <w:proofErr w:type="gramEnd"/>
+      <w:r>
+        <w:rPr>
+          <w:rStyle w:val="KeywordTok"/>
+        </w:rPr>
+        <w:t>struct</w:t>
+      </w:r>
+      <w:r>
+        <w:rPr>
+          <w:rStyle w:val="NormalTok"/>
+        </w:rPr>
+        <w:t xml:space="preserve"> Node *</w:t>
+      </w:r>
+      <w:proofErr w:type="spellStart"/>
+      <w:r>
+        <w:rPr>
+          <w:rStyle w:val="NormalTok"/>
+        </w:rPr>
+        <w:t>parent_node</w:t>
+      </w:r>
+      <w:proofErr w:type="spellEnd"/>
+      <w:r>
+        <w:rPr>
+          <w:rStyle w:val="NormalTok"/>
+        </w:rPr>
+        <w:t>);</w:t>
+      </w:r>
+    </w:p>
+    <w:p>
+      <w:pPr>
+        <w:pStyle w:val="FirstParagraph"/>
+      </w:pPr>
+      <w:r>
+        <w:t>Fork a new process using Node as its parameter</w:t>
+      </w:r>
+    </w:p>
+    <w:p>
+      <w:pPr>
+        <w:pStyle w:val="SourceCode"/>
+      </w:pPr>
+      <w:r>
+        <w:rPr>
+          <w:rStyle w:val="DataTypeTok"/>
+        </w:rPr>
+        <w:t>void</w:t>
+      </w:r>
+      <w:r>
+        <w:rPr>
+          <w:rStyle w:val="NormalTok"/>
+        </w:rPr>
+        <w:t xml:space="preserve"> </w:t>
+      </w:r>
+      <w:proofErr w:type="spellStart"/>
+      <w:r>
+        <w:rPr>
+          <w:rStyle w:val="NormalTok"/>
+        </w:rPr>
+        <w:t>fork_</w:t>
+      </w:r>
+      <w:proofErr w:type="gramStart"/>
+      <w:r>
+        <w:rPr>
+          <w:rStyle w:val="NormalTok"/>
+        </w:rPr>
+        <w:t>same</w:t>
+      </w:r>
+      <w:proofErr w:type="spellEnd"/>
+      <w:r>
+        <w:rPr>
+          <w:rStyle w:val="NormalTok"/>
+        </w:rPr>
+        <w:t>(</w:t>
+      </w:r>
+      <w:proofErr w:type="gramEnd"/>
+      <w:r>
+        <w:rPr>
+          <w:rStyle w:val="KeywordTok"/>
+        </w:rPr>
+        <w:t>struct</w:t>
+      </w:r>
+      <w:r>
+        <w:rPr>
+          <w:rStyle w:val="NormalTok"/>
+        </w:rPr>
+        <w:t xml:space="preserve"> Node *</w:t>
+      </w:r>
+      <w:proofErr w:type="spellStart"/>
+      <w:r>
+        <w:rPr>
+          <w:rStyle w:val="NormalTok"/>
+        </w:rPr>
+        <w:t>last_node</w:t>
+      </w:r>
+      <w:proofErr w:type="spellEnd"/>
+      <w:r>
+        <w:rPr>
+          <w:rStyle w:val="NormalTok"/>
+        </w:rPr>
+        <w:t>);</w:t>
+      </w:r>
+    </w:p>
+    <w:p>
+      <w:pPr>
+        <w:pStyle w:val="FirstParagraph"/>
+      </w:pPr>
+      <w:r>
+        <w:t xml:space="preserve">Used for </w:t>
+      </w:r>
+      <w:proofErr w:type="gramStart"/>
+      <w:r>
+        <w:t>fork</w:t>
+      </w:r>
+      <w:proofErr w:type="gramEnd"/>
+      <w:r>
+        <w:t xml:space="preserve"> the process for the last binary file (no new file needs to be handled so it is a </w:t>
+      </w:r>
+      <w:proofErr w:type="spellStart"/>
+      <w:r>
+        <w:t>seperate</w:t>
+      </w:r>
+      <w:proofErr w:type="spellEnd"/>
+      <w:r>
+        <w:t xml:space="preserve"> function)</w:t>
+      </w:r>
+    </w:p>
+    <w:p>
+      <w:pPr>
+        <w:pStyle w:val="SourceCode"/>
+      </w:pPr>
+      <w:r>
+        <w:rPr>
+          <w:rStyle w:val="DataTypeTok"/>
+        </w:rPr>
+        <w:t>void</w:t>
+      </w:r>
+      <w:r>
+        <w:rPr>
+          <w:rStyle w:val="NormalTok"/>
+        </w:rPr>
+        <w:t xml:space="preserve"> </w:t>
+      </w:r>
+      <w:proofErr w:type="spellStart"/>
+      <w:r>
+        <w:rPr>
+          <w:rStyle w:val="NormalTok"/>
+        </w:rPr>
+        <w:t>status_</w:t>
+      </w:r>
+      <w:proofErr w:type="gramStart"/>
+      <w:r>
+        <w:rPr>
+          <w:rStyle w:val="NormalTok"/>
+        </w:rPr>
+        <w:t>info</w:t>
+      </w:r>
+      <w:proofErr w:type="spellEnd"/>
+      <w:r>
+        <w:rPr>
+          <w:rStyle w:val="NormalTok"/>
+        </w:rPr>
+        <w:t>(</w:t>
+      </w:r>
+      <w:proofErr w:type="gramEnd"/>
+      <w:r>
+        <w:rPr>
+          <w:rStyle w:val="DataTypeTok"/>
+        </w:rPr>
+        <w:t>int</w:t>
+      </w:r>
+      <w:r>
+        <w:rPr>
+          <w:rStyle w:val="NormalTok"/>
+        </w:rPr>
+        <w:t xml:space="preserve"> status);</w:t>
+      </w:r>
+    </w:p>
+    <w:p>
+      <w:pPr>
+        <w:pStyle w:val="FirstParagraph"/>
+      </w:pPr>
+      <w:r>
+        <w:t xml:space="preserve">Print out </w:t>
+      </w:r>
+      <w:proofErr w:type="spellStart"/>
+      <w:r>
+        <w:t>infomation</w:t>
+      </w:r>
+      <w:proofErr w:type="spellEnd"/>
+      <w:r>
+        <w:t xml:space="preserve"> about status of a binary file according to its exit code</w:t>
+      </w:r>
+    </w:p>
+    <w:p>
+      <w:pPr>
+        <w:pStyle w:val="SourceCode"/>
+      </w:pPr>
+      <w:r>
+        <w:rPr>
+          <w:rStyle w:val="DataTypeTok"/>
+        </w:rPr>
+        <w:t>void</w:t>
+      </w:r>
+      <w:r>
+        <w:rPr>
+          <w:rStyle w:val="NormalTok"/>
+        </w:rPr>
+        <w:t xml:space="preserve"> </w:t>
+      </w:r>
+      <w:proofErr w:type="spellStart"/>
+      <w:r>
+        <w:rPr>
+          <w:rStyle w:val="NormalTok"/>
+        </w:rPr>
+        <w:t>process_</w:t>
+      </w:r>
+      <w:proofErr w:type="gramStart"/>
+      <w:r>
+        <w:rPr>
+          <w:rStyle w:val="NormalTok"/>
+        </w:rPr>
+        <w:t>tree</w:t>
+      </w:r>
+      <w:proofErr w:type="spellEnd"/>
+      <w:r>
+        <w:rPr>
+          <w:rStyle w:val="NormalTok"/>
+        </w:rPr>
+        <w:t>(</w:t>
+      </w:r>
+      <w:proofErr w:type="gramEnd"/>
+      <w:r>
+        <w:rPr>
+          <w:rStyle w:val="KeywordTok"/>
+        </w:rPr>
+        <w:t>struct</w:t>
+      </w:r>
+      <w:r>
+        <w:rPr>
+          <w:rStyle w:val="NormalTok"/>
+        </w:rPr>
+        <w:t xml:space="preserve"> Node *</w:t>
+      </w:r>
+      <w:proofErr w:type="spellStart"/>
+      <w:r>
+        <w:rPr>
+          <w:rStyle w:val="NormalTok"/>
+        </w:rPr>
+        <w:t>first_node</w:t>
+      </w:r>
+      <w:proofErr w:type="spellEnd"/>
+      <w:r>
+        <w:rPr>
+          <w:rStyle w:val="NormalTok"/>
+        </w:rPr>
+        <w:t>);</w:t>
+      </w:r>
+    </w:p>
+    <w:p>
+      <w:pPr>
+        <w:pStyle w:val="FirstParagraph"/>
+      </w:pPr>
+      <w:r>
+        <w:t>Print out the process tree</w:t>
+      </w:r>
+    </w:p>
+    <w:p>
+      <w:pPr>
+        <w:pStyle w:val="SourceCode"/>
+      </w:pPr>
+      <w:r>
+        <w:rPr>
+          <w:rStyle w:val="DataTypeTok"/>
+        </w:rPr>
+        <w:t>void</w:t>
+      </w:r>
+      <w:r>
+        <w:rPr>
+          <w:rStyle w:val="NormalTok"/>
+        </w:rPr>
+        <w:t xml:space="preserve"> </w:t>
+      </w:r>
+      <w:proofErr w:type="spellStart"/>
+      <w:r>
+        <w:rPr>
+          <w:rStyle w:val="NormalTok"/>
+        </w:rPr>
+        <w:t>add_</w:t>
+      </w:r>
+      <w:proofErr w:type="gramStart"/>
+      <w:r>
+        <w:rPr>
+          <w:rStyle w:val="NormalTok"/>
+        </w:rPr>
+        <w:t>status</w:t>
+      </w:r>
+      <w:proofErr w:type="spellEnd"/>
+      <w:r>
+        <w:rPr>
+          <w:rStyle w:val="NormalTok"/>
+        </w:rPr>
+        <w:t>(</w:t>
+      </w:r>
+      <w:proofErr w:type="gramEnd"/>
+      <w:r>
+        <w:rPr>
+          <w:rStyle w:val="DataTypeTok"/>
+        </w:rPr>
+        <w:t>int</w:t>
+      </w:r>
+      <w:r>
+        <w:rPr>
+          <w:rStyle w:val="NormalTok"/>
+        </w:rPr>
+        <w:t xml:space="preserve"> status);</w:t>
+      </w:r>
+      <w:r>
+        <w:br/>
+      </w:r>
+      <w:r>
+        <w:rPr>
+          <w:rStyle w:val="DataTypeTok"/>
+        </w:rPr>
+        <w:t>void</w:t>
+      </w:r>
+      <w:r>
+        <w:rPr>
+          <w:rStyle w:val="NormalTok"/>
+        </w:rPr>
+        <w:t xml:space="preserve"> </w:t>
+      </w:r>
+      <w:proofErr w:type="spellStart"/>
+      <w:r>
+        <w:rPr>
+          <w:rStyle w:val="NormalTok"/>
+        </w:rPr>
+        <w:t>add_laststatus</w:t>
+      </w:r>
+      <w:proofErr w:type="spellEnd"/>
+      <w:r>
+        <w:rPr>
+          <w:rStyle w:val="NormalTok"/>
+        </w:rPr>
+        <w:t>(</w:t>
+      </w:r>
+      <w:r>
+        <w:rPr>
+          <w:rStyle w:val="DataTypeTok"/>
+        </w:rPr>
+        <w:t>int</w:t>
+      </w:r>
+      <w:r>
+        <w:rPr>
+          <w:rStyle w:val="NormalTok"/>
+        </w:rPr>
+        <w:t xml:space="preserve"> status);</w:t>
+      </w:r>
+    </w:p>
+    <w:p>
+      <w:pPr>
+        <w:pStyle w:val="FirstParagraph"/>
+      </w:pPr>
+      <w:r>
+        <w:t>Add status info to the status linked list</w:t>
+      </w:r>
+    </w:p>
+    <w:p>
+      <w:pPr>
+        <w:pStyle w:val="SourceCode"/>
+      </w:pPr>
+      <w:r>
+        <w:rPr>
+          <w:rStyle w:val="DataTypeTok"/>
+        </w:rPr>
+        <w:t>void</w:t>
+      </w:r>
+      <w:r>
+        <w:rPr>
+          <w:rStyle w:val="NormalTok"/>
+        </w:rPr>
+        <w:t xml:space="preserve"> </w:t>
+      </w:r>
+      <w:proofErr w:type="spellStart"/>
+      <w:r>
+        <w:rPr>
+          <w:rStyle w:val="NormalTok"/>
+        </w:rPr>
+        <w:t>print_</w:t>
+      </w:r>
+      <w:proofErr w:type="gramStart"/>
+      <w:r>
+        <w:rPr>
+          <w:rStyle w:val="NormalTok"/>
+        </w:rPr>
+        <w:t>status</w:t>
+      </w:r>
+      <w:proofErr w:type="spellEnd"/>
+      <w:r>
+        <w:rPr>
+          <w:rStyle w:val="NormalTok"/>
+        </w:rPr>
+        <w:t>(</w:t>
+      </w:r>
+      <w:proofErr w:type="gramEnd"/>
+      <w:r>
+        <w:rPr>
+          <w:rStyle w:val="NormalTok"/>
+        </w:rPr>
+        <w:t>);</w:t>
+      </w:r>
+    </w:p>
+    <w:p>
+      <w:pPr>
+        <w:pStyle w:val="FirstParagraph"/>
+      </w:pPr>
+      <w:r>
+        <w:t>Print out all process status info of all binary files</w:t>
+      </w:r>
+    </w:p>
+    <w:p>
+      <w:pPr>
+        <w:pStyle w:val="SourceCode"/>
+      </w:pPr>
+      <w:r>
+        <w:rPr>
+          <w:rStyle w:val="DataTypeTok"/>
+        </w:rPr>
+        <w:t>int</w:t>
+      </w:r>
+      <w:r>
+        <w:rPr>
+          <w:rStyle w:val="NormalTok"/>
+        </w:rPr>
+        <w:t xml:space="preserve"> convert2</w:t>
+      </w:r>
+      <w:proofErr w:type="gramStart"/>
+      <w:r>
+        <w:rPr>
+          <w:rStyle w:val="NormalTok"/>
+        </w:rPr>
+        <w:t>signal(</w:t>
+      </w:r>
+      <w:proofErr w:type="gramEnd"/>
+      <w:r>
+        <w:rPr>
+          <w:rStyle w:val="DataTypeTok"/>
+        </w:rPr>
+        <w:t>int</w:t>
+      </w:r>
+      <w:r>
+        <w:rPr>
+          <w:rStyle w:val="NormalTok"/>
+        </w:rPr>
+        <w:t xml:space="preserve"> </w:t>
+      </w:r>
+      <w:proofErr w:type="spellStart"/>
+      <w:r>
+        <w:rPr>
+          <w:rStyle w:val="NormalTok"/>
+        </w:rPr>
+        <w:t>exit_code</w:t>
+      </w:r>
+      <w:proofErr w:type="spellEnd"/>
+      <w:r>
+        <w:rPr>
+          <w:rStyle w:val="NormalTok"/>
+        </w:rPr>
+        <w:t>);</w:t>
+      </w:r>
+    </w:p>
+    <w:p>
+      <w:pPr>
+        <w:pStyle w:val="FirstParagraph"/>
+      </w:pPr>
+      <w:r>
+        <w:t xml:space="preserve">Convert </w:t>
+      </w:r>
+      <w:proofErr w:type="gramStart"/>
+      <w:r>
+        <w:t>a</w:t>
+      </w:r>
+      <w:proofErr w:type="gramEnd"/>
+      <w:r>
+        <w:t xml:space="preserve"> exit code to the corresponding signal</w:t>
+      </w:r>
+    </w:p>
+    <w:p>
+      <w:pPr>
+        <w:pStyle w:val="a0"/>
+      </w:pPr>
+    </w:p>
+    <w:p>
+      <w:pPr>
         <w:pStyle w:val="2"/>
       </w:pPr>
-      <w:bookmarkStart w:id="5" w:name="part4-program-environment"/>
+      <w:bookmarkStart w:id="7" w:name="part4-program-environment"/>
       <w:r>
         <w:t>Part4: Program Environment</w:t>
       </w:r>
-      <w:bookmarkEnd w:id="5"/>
+      <w:bookmarkEnd w:id="7"/>
     </w:p>
     <w:p>
       <w:pPr>
@@ -5314,7 +6347,15 @@
       </w:pPr>
       <w:r>
         <w:lastRenderedPageBreak/>
-        <w:t>The program is run on a Ubuntu 16.04 LTS operation system, with kernel version 4.10.14.</w:t>
+        <w:t xml:space="preserve">The program is run on </w:t>
+      </w:r>
+      <w:proofErr w:type="gramStart"/>
+      <w:r>
+        <w:t>a</w:t>
+      </w:r>
+      <w:proofErr w:type="gramEnd"/>
+      <w:r>
+        <w:t xml:space="preserve"> Ubuntu 16.04 LTS operation system, with kernel version 4.10.14.</w:t>
       </w:r>
     </w:p>
     <w:p>
@@ -5335,28 +6376,48 @@
     </w:p>
     <w:p>
       <w:pPr>
+        <w:pStyle w:val="a0"/>
+      </w:pPr>
+      <w:r>
+        <w:t>(Please change the program path in my codes before run</w:t>
+      </w:r>
+      <w:r>
+        <w:t>ning</w:t>
+      </w:r>
+      <w:r>
+        <w:t xml:space="preserve"> them) If there is any problem, it might be the problem with different environment. Same happens to me when I run my code on my MacBook fine, but can only run after some modification on my Ubuntu virtual machine. If my code cannot run, please contact me and I can run my code on my laptop.</w:t>
+      </w:r>
+    </w:p>
+    <w:p>
+      <w:pPr>
+        <w:pStyle w:val="a0"/>
+      </w:pPr>
+    </w:p>
+    <w:p>
+      <w:pPr>
         <w:pStyle w:val="2"/>
       </w:pPr>
-      <w:bookmarkStart w:id="6" w:name="part5-how-to-run-my-program"/>
+      <w:bookmarkStart w:id="8" w:name="part5-how-to-run-my-program"/>
       <w:r>
         <w:t>Part5: How to run my program</w:t>
       </w:r>
-      <w:bookmarkEnd w:id="6"/>
+      <w:bookmarkEnd w:id="8"/>
     </w:p>
     <w:p>
       <w:pPr>
         <w:pStyle w:val="4"/>
       </w:pPr>
-      <w:bookmarkStart w:id="7" w:name="program1-1"/>
+      <w:bookmarkStart w:id="9" w:name="program1-1"/>
       <w:r>
         <w:t>Program1:</w:t>
       </w:r>
-      <w:bookmarkEnd w:id="7"/>
+      <w:bookmarkEnd w:id="9"/>
     </w:p>
     <w:p>
       <w:pPr>
         <w:pStyle w:val="SourceCode"/>
       </w:pPr>
+      <w:proofErr w:type="gramStart"/>
       <w:r>
         <w:rPr>
           <w:rStyle w:val="BuiltInTok"/>
@@ -5367,7 +6428,14 @@
         <w:rPr>
           <w:rStyle w:val="NormalTok"/>
         </w:rPr>
-        <w:t xml:space="preserve"> ./program1</w:t>
+        <w:t xml:space="preserve"> .</w:t>
+      </w:r>
+      <w:proofErr w:type="gramEnd"/>
+      <w:r>
+        <w:rPr>
+          <w:rStyle w:val="NormalTok"/>
+        </w:rPr>
+        <w:t>/program1</w:t>
       </w:r>
       <w:r>
         <w:br/>
@@ -5398,16 +6466,20 @@
       <w:pPr>
         <w:pStyle w:val="4"/>
       </w:pPr>
-      <w:bookmarkStart w:id="8" w:name="program2-1"/>
+      <w:bookmarkStart w:id="10" w:name="program2-1"/>
       <w:r>
         <w:t>Program2:</w:t>
       </w:r>
-      <w:bookmarkEnd w:id="8"/>
+      <w:bookmarkEnd w:id="10"/>
     </w:p>
     <w:p>
       <w:pPr>
         <w:pStyle w:val="SourceCode"/>
-      </w:pPr>
+        <w:rPr>
+          <w:rStyle w:val="NormalTok"/>
+        </w:rPr>
+      </w:pPr>
+      <w:proofErr w:type="gramStart"/>
       <w:r>
         <w:rPr>
           <w:rStyle w:val="BuiltInTok"/>
@@ -5418,7 +6490,14 @@
         <w:rPr>
           <w:rStyle w:val="NormalTok"/>
         </w:rPr>
-        <w:t xml:space="preserve"> ./program2</w:t>
+        <w:t xml:space="preserve"> .</w:t>
+      </w:r>
+      <w:proofErr w:type="gramEnd"/>
+      <w:r>
+        <w:rPr>
+          <w:rStyle w:val="NormalTok"/>
+        </w:rPr>
+        <w:t>/program2</w:t>
       </w:r>
       <w:r>
         <w:br/>
@@ -5538,13 +6617,97 @@
     </w:p>
     <w:p>
       <w:pPr>
+        <w:pStyle w:val="4"/>
+      </w:pPr>
+      <w:bookmarkStart w:id="11" w:name="bonus-1"/>
+      <w:r>
+        <w:t>Bonus:</w:t>
+      </w:r>
+      <w:bookmarkEnd w:id="11"/>
+    </w:p>
+    <w:p>
+      <w:pPr>
+        <w:pStyle w:val="SourceCode"/>
+      </w:pPr>
+      <w:proofErr w:type="gramStart"/>
+      <w:r>
+        <w:rPr>
+          <w:rStyle w:val="BuiltInTok"/>
+        </w:rPr>
+        <w:t>cd</w:t>
+      </w:r>
+      <w:r>
+        <w:rPr>
+          <w:rStyle w:val="NormalTok"/>
+        </w:rPr>
+        <w:t xml:space="preserve"> .</w:t>
+      </w:r>
+      <w:proofErr w:type="gramEnd"/>
+      <w:r>
+        <w:rPr>
+          <w:rStyle w:val="NormalTok"/>
+        </w:rPr>
+        <w:t>/bonus</w:t>
+      </w:r>
+      <w:r>
+        <w:br/>
+      </w:r>
+      <w:r>
+        <w:rPr>
+          <w:rStyle w:val="FunctionTok"/>
+        </w:rPr>
+        <w:t>make</w:t>
+      </w:r>
+      <w:r>
+        <w:br/>
+      </w:r>
+      <w:r>
+        <w:rPr>
+          <w:rStyle w:val="ExtensionTok"/>
+        </w:rPr>
+        <w:t>./</w:t>
+      </w:r>
+      <w:proofErr w:type="spellStart"/>
+      <w:r>
+        <w:rPr>
+          <w:rStyle w:val="ExtensionTok"/>
+        </w:rPr>
+        <w:t>my_fork</w:t>
+      </w:r>
+      <w:proofErr w:type="spellEnd"/>
+      <w:r>
+        <w:rPr>
+          <w:rStyle w:val="NormalTok"/>
+        </w:rPr>
+        <w:t xml:space="preserve"> </w:t>
+      </w:r>
+      <w:proofErr w:type="spellStart"/>
+      <w:r>
+        <w:rPr>
+          <w:rStyle w:val="NormalTok"/>
+        </w:rPr>
+        <w:t>hangup</w:t>
+      </w:r>
+      <w:proofErr w:type="spellEnd"/>
+      <w:r>
+        <w:rPr>
+          <w:rStyle w:val="NormalTok"/>
+        </w:rPr>
+        <w:t xml:space="preserve"> normal8 trap</w:t>
+      </w:r>
+    </w:p>
+    <w:p>
+      <w:pPr>
+        <w:pStyle w:val="SourceCode"/>
+      </w:pPr>
+    </w:p>
+    <w:p>
+      <w:pPr>
         <w:pStyle w:val="FirstParagraph"/>
       </w:pPr>
       <w:r>
         <w:t xml:space="preserve"> </w:t>
       </w:r>
-      <w:bookmarkStart w:id="9" w:name="_GoBack"/>
-      <w:bookmarkEnd w:id="9"/>
       <w:r>
         <w:t xml:space="preserve">(You might need to export functions in </w:t>
       </w:r>
@@ -5730,17 +6893,18 @@
           </wp:inline>
         </w:drawing>
       </w:r>
-    </w:p>
-    <w:p>
-      <w:pPr>
-        <w:pStyle w:val="a0"/>
-      </w:pPr>
       <w:r>
         <w:rPr>
           <w:noProof/>
         </w:rPr>
+        <w:t xml:space="preserve"> </w:t>
+      </w:r>
+      <w:r>
+        <w:rPr>
+          <w:noProof/>
+        </w:rPr>
         <w:drawing>
-          <wp:inline distT="0" distB="0" distL="0" distR="0" wp14:anchorId="3F6FE57E" wp14:editId="739D38D2">
+          <wp:inline distT="0" distB="0" distL="0" distR="0" wp14:anchorId="0B11B68E" wp14:editId="7CF3F6CA">
             <wp:extent cx="5486400" cy="2128520"/>
             <wp:effectExtent l="0" t="0" r="0" b="0"/>
             <wp:docPr id="6" name="图片 6" descr="图片包含 屏幕截图&#10;&#10;描述已自动生成"/>
@@ -5776,6 +6940,171 @@
         </w:drawing>
       </w:r>
     </w:p>
+    <w:p>
+      <w:pPr>
+        <w:pStyle w:val="a0"/>
+      </w:pPr>
+      <w:r>
+        <w:rPr>
+          <w:noProof/>
+        </w:rPr>
+        <w:lastRenderedPageBreak/>
+        <w:drawing>
+          <wp:inline distT="0" distB="0" distL="0" distR="0" wp14:anchorId="61D35468" wp14:editId="79CCC227">
+            <wp:extent cx="5486400" cy="5060315"/>
+            <wp:effectExtent l="0" t="0" r="0" b="0"/>
+            <wp:docPr id="7" name="图片 7" descr="图片包含 文字&#10;&#10;描述已自动生成"/>
+            <wp:cNvGraphicFramePr>
+              <a:graphicFrameLocks xmlns:a="http://schemas.openxmlformats.org/drawingml/2006/main" noChangeAspect="1"/>
+            </wp:cNvGraphicFramePr>
+            <a:graphic xmlns:a="http://schemas.openxmlformats.org/drawingml/2006/main">
+              <a:graphicData uri="http://schemas.openxmlformats.org/drawingml/2006/picture">
+                <pic:pic xmlns:pic="http://schemas.openxmlformats.org/drawingml/2006/picture">
+                  <pic:nvPicPr>
+                    <pic:cNvPr id="1" name=""/>
+                    <pic:cNvPicPr/>
+                  </pic:nvPicPr>
+                  <pic:blipFill>
+                    <a:blip r:embed="rId13"/>
+                    <a:stretch>
+                      <a:fillRect/>
+                    </a:stretch>
+                  </pic:blipFill>
+                  <pic:spPr>
+                    <a:xfrm>
+                      <a:off x="0" y="0"/>
+                      <a:ext cx="5486400" cy="5060315"/>
+                    </a:xfrm>
+                    <a:prstGeom prst="rect">
+                      <a:avLst/>
+                    </a:prstGeom>
+                  </pic:spPr>
+                </pic:pic>
+              </a:graphicData>
+            </a:graphic>
+          </wp:inline>
+        </w:drawing>
+      </w:r>
+    </w:p>
+    <w:p>
+      <w:pPr>
+        <w:pStyle w:val="a0"/>
+      </w:pPr>
+      <w:r>
+        <w:lastRenderedPageBreak/>
+        <w:drawing>
+          <wp:inline distT="0" distB="0" distL="0" distR="0" wp14:anchorId="5D0B9D30" wp14:editId="2EE3E466">
+            <wp:extent cx="5486400" cy="3927475"/>
+            <wp:effectExtent l="0" t="0" r="0" b="0"/>
+            <wp:docPr id="8" name="图片 8" descr="图片包含 文字&#10;&#10;描述已自动生成"/>
+            <wp:cNvGraphicFramePr>
+              <a:graphicFrameLocks xmlns:a="http://schemas.openxmlformats.org/drawingml/2006/main" noChangeAspect="1"/>
+            </wp:cNvGraphicFramePr>
+            <a:graphic xmlns:a="http://schemas.openxmlformats.org/drawingml/2006/main">
+              <a:graphicData uri="http://schemas.openxmlformats.org/drawingml/2006/picture">
+                <pic:pic xmlns:pic="http://schemas.openxmlformats.org/drawingml/2006/picture">
+                  <pic:nvPicPr>
+                    <pic:cNvPr id="1" name=""/>
+                    <pic:cNvPicPr/>
+                  </pic:nvPicPr>
+                  <pic:blipFill>
+                    <a:blip r:embed="rId14"/>
+                    <a:stretch>
+                      <a:fillRect/>
+                    </a:stretch>
+                  </pic:blipFill>
+                  <pic:spPr>
+                    <a:xfrm>
+                      <a:off x="0" y="0"/>
+                      <a:ext cx="5486400" cy="3927475"/>
+                    </a:xfrm>
+                    <a:prstGeom prst="rect">
+                      <a:avLst/>
+                    </a:prstGeom>
+                  </pic:spPr>
+                </pic:pic>
+              </a:graphicData>
+            </a:graphic>
+          </wp:inline>
+        </w:drawing>
+      </w:r>
+    </w:p>
+    <w:p>
+      <w:pPr>
+        <w:pStyle w:val="a0"/>
+      </w:pPr>
+      <w:r>
+        <w:rPr>
+          <w:rFonts w:hint="eastAsia"/>
+        </w:rPr>
+        <w:t>(</w:t>
+      </w:r>
+      <w:r>
+        <w:t xml:space="preserve">I don’t know why here </w:t>
+      </w:r>
+      <w:proofErr w:type="spellStart"/>
+      <w:r>
+        <w:t>pids</w:t>
+      </w:r>
+      <w:proofErr w:type="spellEnd"/>
+      <w:r>
+        <w:t xml:space="preserve"> are not </w:t>
+      </w:r>
+      <w:r>
+        <w:t>consecutive, it is normal on my MacBook Pro)</w:t>
+      </w:r>
+    </w:p>
+    <w:p>
+      <w:pPr>
+        <w:pStyle w:val="a0"/>
+      </w:pPr>
+      <w:r>
+        <w:rPr>
+          <w:noProof/>
+        </w:rPr>
+        <w:drawing>
+          <wp:inline distT="0" distB="0" distL="0" distR="0" wp14:anchorId="0BED358C" wp14:editId="3075D3AA">
+            <wp:extent cx="5486400" cy="3177540"/>
+            <wp:effectExtent l="0" t="0" r="0" b="0"/>
+            <wp:docPr id="9" name="图片 9" descr="图片包含 屏幕截图&#10;&#10;描述已自动生成"/>
+            <wp:cNvGraphicFramePr>
+              <a:graphicFrameLocks xmlns:a="http://schemas.openxmlformats.org/drawingml/2006/main" noChangeAspect="1"/>
+            </wp:cNvGraphicFramePr>
+            <a:graphic xmlns:a="http://schemas.openxmlformats.org/drawingml/2006/main">
+              <a:graphicData uri="http://schemas.openxmlformats.org/drawingml/2006/picture">
+                <pic:pic xmlns:pic="http://schemas.openxmlformats.org/drawingml/2006/picture">
+                  <pic:nvPicPr>
+                    <pic:cNvPr id="9" name="IMG_0293.JPG"/>
+                    <pic:cNvPicPr/>
+                  </pic:nvPicPr>
+                  <pic:blipFill>
+                    <a:blip r:embed="rId15" cstate="print">
+                      <a:extLst>
+                        <a:ext uri="{28A0092B-C50C-407E-A947-70E740481C1C}">
+                          <a14:useLocalDpi xmlns:a14="http://schemas.microsoft.com/office/drawing/2010/main" val="0"/>
+                        </a:ext>
+                      </a:extLst>
+                    </a:blip>
+                    <a:stretch>
+                      <a:fillRect/>
+                    </a:stretch>
+                  </pic:blipFill>
+                  <pic:spPr>
+                    <a:xfrm>
+                      <a:off x="0" y="0"/>
+                      <a:ext cx="5486400" cy="3177540"/>
+                    </a:xfrm>
+                    <a:prstGeom prst="rect">
+                      <a:avLst/>
+                    </a:prstGeom>
+                  </pic:spPr>
+                </pic:pic>
+              </a:graphicData>
+            </a:graphic>
+          </wp:inline>
+        </w:drawing>
+      </w:r>
+    </w:p>
     <w:sectPr>
       <w:pgSz w:w="12240" w:h="15840"/>
       <w:pgMar w:top="1440" w:right="1800" w:bottom="1440" w:left="1800" w:header="720" w:footer="720" w:gutter="0"/>
@@ -5807,6 +7136,13 @@
       </w:r>
     </w:p>
   </w:endnote>
+  <w:endnote w:type="continuationNotice" w:id="1">
+    <w:p>
+      <w:pPr>
+        <w:spacing w:after="0"/>
+      </w:pPr>
+    </w:p>
+  </w:endnote>
 </w:endnotes>
 </file>
 
@@ -5824,6 +7160,13 @@
       <w:r>
         <w:continuationSeparator/>
       </w:r>
+    </w:p>
+  </w:footnote>
+  <w:footnote w:type="continuationNotice" w:id="1">
+    <w:p>
+      <w:pPr>
+        <w:spacing w:after="0"/>
+      </w:pPr>
     </w:p>
   </w:footnote>
 </w:footnotes>
@@ -6075,7 +7418,16 @@
     </w:pPrDefault>
   </w:docDefaults>
   <w:latentStyles w:defLockedState="0" w:defUIPriority="0" w:defSemiHidden="0" w:defUnhideWhenUsed="0" w:defQFormat="0" w:count="377">
-    <w:lsdException w:name="heading 4" w:semiHidden="1" w:unhideWhenUsed="1"/>
+    <w:lsdException w:name="Normal" w:qFormat="1"/>
+    <w:lsdException w:name="heading 1" w:uiPriority="9" w:qFormat="1"/>
+    <w:lsdException w:name="heading 2" w:uiPriority="9" w:qFormat="1"/>
+    <w:lsdException w:name="heading 3" w:uiPriority="9" w:qFormat="1"/>
+    <w:lsdException w:name="heading 4" w:semiHidden="1" w:uiPriority="9" w:unhideWhenUsed="1" w:qFormat="1"/>
+    <w:lsdException w:name="heading 5" w:uiPriority="9" w:qFormat="1"/>
+    <w:lsdException w:name="heading 6" w:uiPriority="9" w:qFormat="1"/>
+    <w:lsdException w:name="heading 7" w:uiPriority="9" w:qFormat="1"/>
+    <w:lsdException w:name="heading 8" w:uiPriority="9" w:qFormat="1"/>
+    <w:lsdException w:name="heading 9" w:uiPriority="9" w:qFormat="1"/>
     <w:lsdException w:name="index 1" w:semiHidden="1" w:unhideWhenUsed="1"/>
     <w:lsdException w:name="index 2" w:semiHidden="1" w:unhideWhenUsed="1"/>
     <w:lsdException w:name="index 3" w:semiHidden="1" w:unhideWhenUsed="1"/>
@@ -6095,7 +7447,7 @@
     <w:lsdException w:name="toc 8" w:semiHidden="1" w:unhideWhenUsed="1"/>
     <w:lsdException w:name="toc 9" w:semiHidden="1" w:unhideWhenUsed="1"/>
     <w:lsdException w:name="Normal Indent" w:semiHidden="1" w:unhideWhenUsed="1"/>
-    <w:lsdException w:name="footnote text" w:semiHidden="1" w:unhideWhenUsed="1"/>
+    <w:lsdException w:name="footnote text" w:semiHidden="1" w:uiPriority="9" w:unhideWhenUsed="1" w:qFormat="1"/>
     <w:lsdException w:name="annotation text" w:semiHidden="1" w:unhideWhenUsed="1"/>
     <w:lsdException w:name="header" w:semiHidden="1" w:unhideWhenUsed="1"/>
     <w:lsdException w:name="footer" w:semiHidden="1" w:unhideWhenUsed="1"/>
@@ -6125,10 +7477,11 @@
     <w:lsdException w:name="List Number 3" w:semiHidden="1" w:unhideWhenUsed="1"/>
     <w:lsdException w:name="List Number 4" w:semiHidden="1" w:unhideWhenUsed="1"/>
     <w:lsdException w:name="List Number 5" w:semiHidden="1" w:unhideWhenUsed="1"/>
+    <w:lsdException w:name="Title" w:qFormat="1"/>
     <w:lsdException w:name="Closing" w:semiHidden="1" w:unhideWhenUsed="1"/>
     <w:lsdException w:name="Signature" w:semiHidden="1" w:unhideWhenUsed="1"/>
-    <w:lsdException w:name="Default Paragraph Font" w:semiHidden="1" w:unhideWhenUsed="1"/>
-    <w:lsdException w:name="Body Text" w:semiHidden="1" w:unhideWhenUsed="1"/>
+    <w:lsdException w:name="Default Paragraph Font" w:semiHidden="1" w:uiPriority="1" w:unhideWhenUsed="1"/>
+    <w:lsdException w:name="Body Text" w:semiHidden="1" w:unhideWhenUsed="1" w:qFormat="1"/>
     <w:lsdException w:name="Body Text Indent" w:semiHidden="1" w:unhideWhenUsed="1"/>
     <w:lsdException w:name="List Continue" w:semiHidden="1" w:unhideWhenUsed="1"/>
     <w:lsdException w:name="List Continue 2" w:semiHidden="1" w:unhideWhenUsed="1"/>
@@ -6136,12 +7489,13 @@
     <w:lsdException w:name="List Continue 4" w:semiHidden="1" w:unhideWhenUsed="1"/>
     <w:lsdException w:name="List Continue 5" w:semiHidden="1" w:unhideWhenUsed="1"/>
     <w:lsdException w:name="Message Header" w:semiHidden="1" w:unhideWhenUsed="1"/>
+    <w:lsdException w:name="Subtitle" w:qFormat="1"/>
     <w:lsdException w:name="Salutation" w:semiHidden="1" w:unhideWhenUsed="1"/>
-    <w:lsdException w:name="Date" w:semiHidden="1" w:unhideWhenUsed="1"/>
+    <w:lsdException w:name="Date" w:semiHidden="1" w:unhideWhenUsed="1" w:qFormat="1"/>
     <w:lsdException w:name="Body Text 3" w:semiHidden="1" w:unhideWhenUsed="1"/>
     <w:lsdException w:name="Body Text Indent 2" w:semiHidden="1" w:unhideWhenUsed="1"/>
     <w:lsdException w:name="Body Text Indent 3" w:semiHidden="1" w:unhideWhenUsed="1"/>
-    <w:lsdException w:name="Block Text" w:semiHidden="1" w:unhideWhenUsed="1"/>
+    <w:lsdException w:name="Block Text" w:semiHidden="1" w:uiPriority="9" w:unhideWhenUsed="1" w:qFormat="1"/>
     <w:lsdException w:name="Hyperlink" w:semiHidden="1" w:unhideWhenUsed="1"/>
     <w:lsdException w:name="FollowedHyperlink" w:semiHidden="1" w:unhideWhenUsed="1"/>
     <w:lsdException w:name="Document Map" w:semiHidden="1" w:unhideWhenUsed="1"/>
@@ -6162,7 +7516,7 @@
     <w:lsdException w:name="HTML Variable" w:semiHidden="1" w:unhideWhenUsed="1"/>
     <w:lsdException w:name="Normal Table" w:semiHidden="1" w:unhideWhenUsed="1"/>
     <w:lsdException w:name="annotation subject" w:semiHidden="1" w:unhideWhenUsed="1"/>
-    <w:lsdException w:name="No List" w:semiHidden="1" w:unhideWhenUsed="1"/>
+    <w:lsdException w:name="No List" w:semiHidden="1" w:uiPriority="99" w:unhideWhenUsed="1"/>
     <w:lsdException w:name="Outline List 1" w:semiHidden="1" w:unhideWhenUsed="1"/>
     <w:lsdException w:name="Outline List 2" w:semiHidden="1" w:unhideWhenUsed="1"/>
     <w:lsdException w:name="Outline List 3" w:semiHidden="1" w:unhideWhenUsed="1"/>
@@ -6310,8 +7664,8 @@
     <w:lsdException w:name="Colorful Shading Accent 6"/>
     <w:lsdException w:name="Colorful List Accent 6"/>
     <w:lsdException w:name="Colorful Grid Accent 6"/>
-    <w:lsdException w:name="Bibliography" w:semiHidden="1" w:unhideWhenUsed="1"/>
-    <w:lsdException w:name="TOC Heading" w:semiHidden="1" w:unhideWhenUsed="1"/>
+    <w:lsdException w:name="Bibliography" w:semiHidden="1" w:unhideWhenUsed="1" w:qFormat="1"/>
+    <w:lsdException w:name="TOC Heading" w:semiHidden="1" w:uiPriority="39" w:unhideWhenUsed="1" w:qFormat="1"/>
     <w:lsdException w:name="Grid Table 4" w:uiPriority="49"/>
     <w:lsdException w:name="Grid Table 5 Dark" w:uiPriority="50"/>
     <w:lsdException w:name="Grid Table 6 Colorful" w:uiPriority="51"/>
@@ -7165,6 +8519,98 @@
       </w:tblBorders>
     </w:tblPr>
   </w:style>
+  <w:style w:type="paragraph" w:styleId="af">
+    <w:name w:val="header"/>
+    <w:basedOn w:val="a"/>
+    <w:link w:val="af0"/>
+    <w:semiHidden/>
+    <w:unhideWhenUsed/>
+    <w:rsid w:val="008C7121"/>
+    <w:pPr>
+      <w:pBdr>
+        <w:bottom w:val="single" w:sz="6" w:space="1" w:color="auto"/>
+      </w:pBdr>
+      <w:tabs>
+        <w:tab w:val="center" w:pos="4153"/>
+        <w:tab w:val="right" w:pos="8306"/>
+      </w:tabs>
+      <w:snapToGrid w:val="0"/>
+      <w:jc w:val="center"/>
+    </w:pPr>
+    <w:rPr>
+      <w:sz w:val="18"/>
+      <w:szCs w:val="18"/>
+    </w:rPr>
+  </w:style>
+  <w:style w:type="character" w:customStyle="1" w:styleId="af0">
+    <w:name w:val="页眉 字符"/>
+    <w:basedOn w:val="a1"/>
+    <w:link w:val="af"/>
+    <w:semiHidden/>
+    <w:rsid w:val="008C7121"/>
+    <w:rPr>
+      <w:sz w:val="18"/>
+      <w:szCs w:val="18"/>
+    </w:rPr>
+  </w:style>
+  <w:style w:type="paragraph" w:styleId="af1">
+    <w:name w:val="footer"/>
+    <w:basedOn w:val="a"/>
+    <w:link w:val="af2"/>
+    <w:semiHidden/>
+    <w:unhideWhenUsed/>
+    <w:rsid w:val="008C7121"/>
+    <w:pPr>
+      <w:tabs>
+        <w:tab w:val="center" w:pos="4153"/>
+        <w:tab w:val="right" w:pos="8306"/>
+      </w:tabs>
+      <w:snapToGrid w:val="0"/>
+    </w:pPr>
+    <w:rPr>
+      <w:sz w:val="18"/>
+      <w:szCs w:val="18"/>
+    </w:rPr>
+  </w:style>
+  <w:style w:type="character" w:customStyle="1" w:styleId="af2">
+    <w:name w:val="页脚 字符"/>
+    <w:basedOn w:val="a1"/>
+    <w:link w:val="af1"/>
+    <w:semiHidden/>
+    <w:rsid w:val="008C7121"/>
+    <w:rPr>
+      <w:sz w:val="18"/>
+      <w:szCs w:val="18"/>
+    </w:rPr>
+  </w:style>
+  <w:style w:type="paragraph" w:styleId="af3">
+    <w:name w:val="Balloon Text"/>
+    <w:basedOn w:val="a"/>
+    <w:link w:val="af4"/>
+    <w:semiHidden/>
+    <w:unhideWhenUsed/>
+    <w:rsid w:val="00715B92"/>
+    <w:pPr>
+      <w:spacing w:after="0"/>
+    </w:pPr>
+    <w:rPr>
+      <w:rFonts w:ascii="宋体" w:eastAsia="宋体"/>
+      <w:sz w:val="18"/>
+      <w:szCs w:val="18"/>
+    </w:rPr>
+  </w:style>
+  <w:style w:type="character" w:customStyle="1" w:styleId="af4">
+    <w:name w:val="批注框文本 字符"/>
+    <w:basedOn w:val="a1"/>
+    <w:link w:val="af3"/>
+    <w:semiHidden/>
+    <w:rsid w:val="00715B92"/>
+    <w:rPr>
+      <w:rFonts w:ascii="宋体" w:eastAsia="宋体"/>
+      <w:sz w:val="18"/>
+      <w:szCs w:val="18"/>
+    </w:rPr>
+  </w:style>
 </w:styles>
 </file>
 

</xml_diff>